<commit_message>
Included the matrix test files
I added the large matrix and small matrix test files to the documentation.
</commit_message>
<xml_diff>
--- a/Prog4.docx
+++ b/Prog4.docx
@@ -13,35 +13,20 @@
     <w:p>
       <w:r>
         <w:tab/>
-        <w:t xml:space="preserve">Andrew </w:t>
-      </w:r>
-      <w:proofErr w:type="spellStart"/>
-      <w:r>
-        <w:t>Kizzier</w:t>
-      </w:r>
-      <w:proofErr w:type="spellEnd"/>
-    </w:p>
-    <w:p>
-      <w:r>
-        <w:tab/>
-        <w:t xml:space="preserve">Rachel </w:t>
-      </w:r>
-      <w:proofErr w:type="spellStart"/>
-      <w:r>
-        <w:t>Krohn</w:t>
-      </w:r>
-      <w:proofErr w:type="spellEnd"/>
-    </w:p>
-    <w:p>
-      <w:r>
-        <w:tab/>
-        <w:t xml:space="preserve">James </w:t>
-      </w:r>
-      <w:proofErr w:type="spellStart"/>
-      <w:r>
-        <w:t>Tillma</w:t>
-      </w:r>
-      <w:proofErr w:type="spellEnd"/>
+        <w:t>Andrew Kizzier</w:t>
+      </w:r>
+    </w:p>
+    <w:p>
+      <w:r>
+        <w:tab/>
+        <w:t>Rachel Krohn</w:t>
+      </w:r>
+    </w:p>
+    <w:p>
+      <w:r>
+        <w:tab/>
+        <w:t>James Tillma</w:t>
+      </w:r>
     </w:p>
     <w:p>
       <w:r>
@@ -61,12 +46,8 @@
     <w:p>
       <w:r>
         <w:tab/>
-      </w:r>
-      <w:proofErr w:type="spellStart"/>
-      <w:r>
         <w:t>Makefile</w:t>
       </w:r>
-      <w:proofErr w:type="spellEnd"/>
     </w:p>
     <w:p>
       <w:r>
@@ -83,18 +64,34 @@
     <w:p>
       <w:r>
         <w:tab/>
-      </w:r>
-      <w:proofErr w:type="spellStart"/>
-      <w:r>
         <w:t>make_matrix.c</w:t>
       </w:r>
-      <w:proofErr w:type="spellEnd"/>
     </w:p>
     <w:p>
       <w:r>
         <w:tab/>
         <w:t>Prog4.pdf</w:t>
       </w:r>
+    </w:p>
+    <w:p>
+      <w:r>
+        <w:tab/>
+        <w:t>Matrices for testing:</w:t>
+      </w:r>
+    </w:p>
+    <w:p>
+      <w:r>
+        <w:tab/>
+        <w:t>large_matrix.txt</w:t>
+      </w:r>
+    </w:p>
+    <w:p>
+      <w:r>
+        <w:tab/>
+        <w:t>small_matrix1.txt</w:t>
+      </w:r>
+      <w:bookmarkStart w:id="0" w:name="_GoBack"/>
+      <w:bookmarkEnd w:id="0"/>
     </w:p>
     <w:p/>
     <w:p>
@@ -124,27 +121,10 @@
     <w:p>
       <w:r>
         <w:tab/>
-      </w:r>
-      <w:proofErr w:type="spellStart"/>
-      <w:proofErr w:type="gramStart"/>
-      <w:r>
-        <w:t>gcc</w:t>
-      </w:r>
-      <w:proofErr w:type="spellEnd"/>
-      <w:proofErr w:type="gramEnd"/>
-      <w:r>
-        <w:t xml:space="preserve"> –g –W</w:t>
-      </w:r>
-      <w:r>
-        <w:t>all –</w:t>
-      </w:r>
-      <w:proofErr w:type="spellStart"/>
-      <w:r>
-        <w:t>fopenmp</w:t>
-      </w:r>
-      <w:proofErr w:type="spellEnd"/>
-      <w:r>
-        <w:t xml:space="preserve"> –o prog4_shared prog4_shared.c</w:t>
+        <w:t>gcc –g –W</w:t>
+      </w:r>
+      <w:r>
+        <w:t>all –fopenmp –o prog4_shared prog4_shared.c</w:t>
       </w:r>
     </w:p>
     <w:p>
@@ -155,27 +135,10 @@
     <w:p>
       <w:r>
         <w:tab/>
-      </w:r>
-      <w:proofErr w:type="spellStart"/>
-      <w:proofErr w:type="gramStart"/>
-      <w:r>
-        <w:t>mpicc</w:t>
-      </w:r>
-      <w:proofErr w:type="spellEnd"/>
-      <w:proofErr w:type="gramEnd"/>
-      <w:r>
-        <w:t xml:space="preserve"> –g –W</w:t>
-      </w:r>
-      <w:r>
-        <w:t>all –</w:t>
-      </w:r>
-      <w:proofErr w:type="spellStart"/>
-      <w:r>
-        <w:t>std</w:t>
-      </w:r>
-      <w:proofErr w:type="spellEnd"/>
-      <w:r>
-        <w:t>=c99 –lm –</w:t>
+        <w:t>mpicc –g –W</w:t>
+      </w:r>
+      <w:r>
+        <w:t>all –std=c99 –lm –</w:t>
       </w:r>
       <w:r>
         <w:t>o prog4_dist prog4_dist.c</w:t>
@@ -186,46 +149,13 @@
         <w:t>T</w:t>
       </w:r>
       <w:r>
-        <w:t xml:space="preserve">he </w:t>
-      </w:r>
-      <w:proofErr w:type="spellStart"/>
-      <w:r>
-        <w:t>make_matrix</w:t>
-      </w:r>
-      <w:proofErr w:type="spellEnd"/>
-      <w:r>
-        <w:t xml:space="preserve"> program:</w:t>
-      </w:r>
-    </w:p>
-    <w:p>
-      <w:r>
-        <w:tab/>
-      </w:r>
-      <w:proofErr w:type="spellStart"/>
-      <w:proofErr w:type="gramStart"/>
-      <w:r>
-        <w:t>gcc</w:t>
-      </w:r>
-      <w:proofErr w:type="spellEnd"/>
-      <w:proofErr w:type="gramEnd"/>
-      <w:r>
-        <w:t xml:space="preserve"> –g –Wall –o </w:t>
-      </w:r>
-      <w:proofErr w:type="spellStart"/>
-      <w:r>
-        <w:t>make_matrix</w:t>
-      </w:r>
-      <w:proofErr w:type="spellEnd"/>
-      <w:r>
-        <w:t xml:space="preserve"> </w:t>
-      </w:r>
-      <w:proofErr w:type="spellStart"/>
-      <w:r>
-        <w:t>make_matrix.c</w:t>
-      </w:r>
-      <w:proofErr w:type="spellEnd"/>
-      <w:r>
-        <w:t xml:space="preserve"> -lm</w:t>
+        <w:t>he make_matrix program:</w:t>
+      </w:r>
+    </w:p>
+    <w:p>
+      <w:r>
+        <w:tab/>
+        <w:t>gcc –g –Wall –o make_matrix make_matrix.c -lm</w:t>
       </w:r>
     </w:p>
     <w:p>
@@ -244,14 +174,7 @@
     <w:p>
       <w:r>
         <w:tab/>
-      </w:r>
-      <w:proofErr w:type="gramStart"/>
-      <w:r>
-        <w:t>prog4_shared</w:t>
-      </w:r>
-      <w:proofErr w:type="gramEnd"/>
-      <w:r>
-        <w:t xml:space="preserve"> n</w:t>
+        <w:t>prog4_shared n</w:t>
       </w:r>
     </w:p>
     <w:p>
@@ -268,16 +191,7 @@
     <w:p>
       <w:r>
         <w:tab/>
-      </w:r>
-      <w:proofErr w:type="spellStart"/>
-      <w:proofErr w:type="gramStart"/>
-      <w:r>
-        <w:t>mpiexec</w:t>
-      </w:r>
-      <w:proofErr w:type="spellEnd"/>
-      <w:proofErr w:type="gramEnd"/>
-      <w:r>
-        <w:t xml:space="preserve"> –np n prog4_dist</w:t>
+        <w:t>mpiexec –np n prog4_dist</w:t>
       </w:r>
     </w:p>
     <w:p>
@@ -293,25 +207,14 @@
     </w:p>
     <w:p/>
     <w:p>
-      <w:proofErr w:type="spellStart"/>
       <w:r>
         <w:t>MakeMatrix</w:t>
       </w:r>
-      <w:proofErr w:type="spellEnd"/>
-    </w:p>
-    <w:p>
-      <w:r>
-        <w:tab/>
-      </w:r>
-      <w:proofErr w:type="spellStart"/>
-      <w:proofErr w:type="gramStart"/>
-      <w:r>
-        <w:t>make_matrix</w:t>
-      </w:r>
-      <w:proofErr w:type="spellEnd"/>
-      <w:proofErr w:type="gramEnd"/>
-      <w:r>
-        <w:t xml:space="preserve"> n</w:t>
+    </w:p>
+    <w:p>
+      <w:r>
+        <w:tab/>
+        <w:t>make_matrix n</w:t>
       </w:r>
     </w:p>
     <w:p>
@@ -403,12 +306,7 @@
         <w:tab/>
       </w:r>
       <w:r>
-        <w:t>We would only need to communi</w:t>
-      </w:r>
-      <w:bookmarkStart w:id="0" w:name="_GoBack"/>
-      <w:bookmarkEnd w:id="0"/>
-      <w:r>
-        <w:t>cate a single row of each matrix (A, L, U, and P) to each process</w:t>
+        <w:t>We would only need to communicate a single row of each matrix (A, L, U, and P) to each process</w:t>
       </w:r>
       <w:r>
         <w:t>.</w:t>

</xml_diff>

<commit_message>
Added Excels and stuff
Some changes to documentation and the excel spread sheets containing data from tests
</commit_message>
<xml_diff>
--- a/Prog4.docx
+++ b/Prog4.docx
@@ -416,13 +416,7 @@
         <w:pStyle w:val="NoSpacing"/>
       </w:pPr>
       <w:r>
-        <w:t>This is a chart of the time the LU Decomposition takes versus the size of the matrix. Note that a barely visible trend line based on the power of X (so y=x^2, y=x^3, etc.) has been drawn on this graph. The trend line can be seen to follow a power of roughly 2.5 when based on 2, 4 or 8 threads.</w:t>
-      </w:r>
-      <w:r>
-        <w:t xml:space="preserve"> Each thread count was run on the same number of items, and same matrix 5 times.</w:t>
-      </w:r>
-      <w:r>
-        <w:t xml:space="preserve"> If the trend line were placed of the 1 Thread line, it would very closely follow x^3.  This gives us an idea that our parallel algorithm is in the category of </w:t>
+        <w:t xml:space="preserve">This is a chart of the time the LU Decomposition takes versus the size of the matrix. Note that a barely visible trend line based on the power of X (so y=x^2, y=x^3, etc.) has been drawn on this graph. The trend line can be seen to follow a power of roughly 2.5 when based on 2, 4 or 8 threads. Each thread count was run on the same number of items, and same matrix 5 times. If the trend line were placed of the 1 Thread line, it would very closely follow x^3.  This gives us an idea that our parallel algorithm is in the category of </w:t>
       </w:r>
       <w:proofErr w:type="gramStart"/>
       <w:r>
@@ -480,18 +474,7 @@
         <w:pStyle w:val="NoSpacing"/>
       </w:pPr>
       <w:r>
-        <w:t>This is a graph of speedup versus size of the matrix. For the smallest size, the speedup is very high compared to the others. This is probably because the outermost loop in the entire algorithm has many data dependencies and it is actually the second layer loop that gets the parallel command. That means that the system takes longer to collect all of the threads after a parallel section before hitting another parallel section. Next is that the 8 thread solution is consistently worse than the 4 thre</w:t>
-      </w:r>
-      <w:bookmarkStart w:id="0" w:name="_GoBack"/>
-      <w:bookmarkEnd w:id="0"/>
-      <w:r>
-        <w:t xml:space="preserve">ad solution. This is probably because the system only has 4 physical cores and can run 8 threads through hyper threading. Lastly, the overall speedup across all solutions is fairly poor. This may be caused anything from algorithm faults (already discussed) to other students being remotely connected to and over-using the same machine that </w:t>
-      </w:r>
-      <w:r>
-        <w:t>was</w:t>
-      </w:r>
-      <w:r>
-        <w:t xml:space="preserve"> used for testing.</w:t>
+        <w:t>This is a graph of speedup versus size of the matrix. For the smallest size, the speedup is very high compared to the others. This is probably because the outermost loop in the entire algorithm has many data dependencies and it is actually the second layer loop that gets the parallel command. That means that the system takes longer to collect all of the threads after a parallel section before hitting another parallel section. Next is that the 8 thread solution is consistently worse than the 4 thread solution. This is probably because the system only has 4 physical cores and can run 8 threads through hyper threading. Lastly, the overall speedup across all solutions is fairly poor. This may be caused anything from algorithm faults (already discussed) to other students being remotely connected to and over-using the same machine that was used for testing.</w:t>
       </w:r>
     </w:p>
     <w:p>
@@ -591,6 +574,11 @@
       <w:r>
         <w:t>.</w:t>
       </w:r>
+      <w:r>
+        <w:t xml:space="preserve"> However, after experimenting with rows we attempted to apply the algorithm to columns instead so we communicated the columns instead of the rows.</w:t>
+      </w:r>
+      <w:bookmarkStart w:id="0" w:name="_GoBack"/>
+      <w:bookmarkEnd w:id="0"/>
     </w:p>
     <w:p/>
     <w:p>
@@ -605,7 +593,11 @@
     <w:p>
       <w:r>
         <w:tab/>
-        <w:t xml:space="preserve">Each, row in U needs to eliminate the values in the column below its starting value.  Since L is dependent on these scalar values, we need to calculate matrix U first. However, since we have the scalars at the time of calculating U, we can actually combine the two tasks. As we step down through the rows in the U matrix, we can insert the resulting scalars into matrix L. This means we will have to only communicate each row of U at each phase of the program. This also is true of creating the P matrix. So we can create the L and P matrices at the time of </w:t>
+        <w:t xml:space="preserve">Each, row in U needs to eliminate the values in the column below its starting value.  Since L is dependent on these scalar values, we need to calculate matrix U first. However, since we have the scalars at the time of calculating U, we can actually combine the two tasks. As we step down through the rows in the U matrix, we can insert the resulting scalars into matrix L. This means we will have to only </w:t>
+      </w:r>
+      <w:r>
+        <w:lastRenderedPageBreak/>
+        <w:t xml:space="preserve">communicate each row of U at each phase of the program. This also is true of creating the P matrix. So we can create the L and P matrices at the time of </w:t>
       </w:r>
       <w:r>
         <w:t>computing U.</w:t>
@@ -2209,11 +2201,11 @@
         </c:dLbls>
         <c:marker val="1"/>
         <c:smooth val="0"/>
-        <c:axId val="228736352"/>
-        <c:axId val="237749000"/>
+        <c:axId val="302216920"/>
+        <c:axId val="302217312"/>
       </c:lineChart>
       <c:catAx>
-        <c:axId val="228736352"/>
+        <c:axId val="302216920"/>
         <c:scaling>
           <c:orientation val="minMax"/>
         </c:scaling>
@@ -2316,7 +2308,7 @@
             <a:endParaRPr lang="en-US"/>
           </a:p>
         </c:txPr>
-        <c:crossAx val="237749000"/>
+        <c:crossAx val="302217312"/>
         <c:crosses val="autoZero"/>
         <c:auto val="1"/>
         <c:lblAlgn val="ctr"/>
@@ -2325,7 +2317,7 @@
         <c:noMultiLvlLbl val="0"/>
       </c:catAx>
       <c:valAx>
-        <c:axId val="237749000"/>
+        <c:axId val="302217312"/>
         <c:scaling>
           <c:orientation val="minMax"/>
         </c:scaling>
@@ -2436,7 +2428,7 @@
             <a:endParaRPr lang="en-US"/>
           </a:p>
         </c:txPr>
-        <c:crossAx val="228736352"/>
+        <c:crossAx val="302216920"/>
         <c:crosses val="autoZero"/>
         <c:crossBetween val="between"/>
       </c:valAx>
@@ -2880,11 +2872,11 @@
         </c:dLbls>
         <c:marker val="1"/>
         <c:smooth val="0"/>
-        <c:axId val="237748216"/>
-        <c:axId val="273269672"/>
+        <c:axId val="302218096"/>
+        <c:axId val="302218488"/>
       </c:lineChart>
       <c:catAx>
-        <c:axId val="237748216"/>
+        <c:axId val="302218096"/>
         <c:scaling>
           <c:orientation val="minMax"/>
         </c:scaling>
@@ -2982,7 +2974,7 @@
             <a:endParaRPr lang="en-US"/>
           </a:p>
         </c:txPr>
-        <c:crossAx val="273269672"/>
+        <c:crossAx val="302218488"/>
         <c:crosses val="autoZero"/>
         <c:auto val="1"/>
         <c:lblAlgn val="ctr"/>
@@ -2990,7 +2982,7 @@
         <c:noMultiLvlLbl val="0"/>
       </c:catAx>
       <c:valAx>
-        <c:axId val="273269672"/>
+        <c:axId val="302218488"/>
         <c:scaling>
           <c:orientation val="minMax"/>
         </c:scaling>
@@ -3096,7 +3088,7 @@
             <a:endParaRPr lang="en-US"/>
           </a:p>
         </c:txPr>
-        <c:crossAx val="237748216"/>
+        <c:crossAx val="302218096"/>
         <c:crosses val="autoZero"/>
         <c:crossBetween val="between"/>
       </c:valAx>
@@ -3444,11 +3436,11 @@
         </c:dLbls>
         <c:marker val="1"/>
         <c:smooth val="0"/>
-        <c:axId val="273268888"/>
-        <c:axId val="201943960"/>
+        <c:axId val="357297744"/>
+        <c:axId val="360193616"/>
       </c:lineChart>
       <c:catAx>
-        <c:axId val="273268888"/>
+        <c:axId val="357297744"/>
         <c:scaling>
           <c:orientation val="minMax"/>
         </c:scaling>
@@ -3546,7 +3538,7 @@
             <a:endParaRPr lang="en-US"/>
           </a:p>
         </c:txPr>
-        <c:crossAx val="201943960"/>
+        <c:crossAx val="360193616"/>
         <c:crosses val="autoZero"/>
         <c:auto val="1"/>
         <c:lblAlgn val="ctr"/>
@@ -3554,7 +3546,7 @@
         <c:noMultiLvlLbl val="0"/>
       </c:catAx>
       <c:valAx>
-        <c:axId val="201943960"/>
+        <c:axId val="360193616"/>
         <c:scaling>
           <c:orientation val="minMax"/>
         </c:scaling>
@@ -3660,7 +3652,7 @@
             <a:endParaRPr lang="en-US"/>
           </a:p>
         </c:txPr>
-        <c:crossAx val="273268888"/>
+        <c:crossAx val="357297744"/>
         <c:crosses val="autoZero"/>
         <c:crossBetween val="between"/>
       </c:valAx>

</xml_diff>